<commit_message>
thuộc tính background-image css
</commit_message>
<xml_diff>
--- a/CSS.docx
+++ b/CSS.docx
@@ -1506,25 +1506,7 @@
           <w:lang w:val="vi-VN"/>
         </w:rPr>
         <w:tab/>
-        <w:t>color:var(</w:t>
-      </w:r>
-      <w:r>
-        <w:rPr>
-          <w:rFonts w:ascii="Arial" w:hAnsi="Arial" w:cs="Arial"/>
-          <w:sz w:val="28"/>
-          <w:szCs w:val="28"/>
-          <w:lang w:val="vi-VN"/>
-        </w:rPr>
-        <w:t>--text-color</w:t>
-      </w:r>
-      <w:r>
-        <w:rPr>
-          <w:rFonts w:ascii="Arial" w:hAnsi="Arial" w:cs="Arial"/>
-          <w:sz w:val="28"/>
-          <w:szCs w:val="28"/>
-          <w:lang w:val="vi-VN"/>
-        </w:rPr>
-        <w:t>);</w:t>
+        <w:t>color:var(--text-color);</w:t>
       </w:r>
     </w:p>
     <w:p>
@@ -2535,15 +2517,7 @@
           <w:sz w:val="28"/>
           <w:szCs w:val="28"/>
         </w:rPr>
-        <w:t>l</w:t>
-      </w:r>
-      <w:r>
-        <w:rPr>
-          <w:rFonts w:ascii="Arial" w:hAnsi="Arial" w:cs="Arial"/>
-          <w:sz w:val="28"/>
-          <w:szCs w:val="28"/>
-        </w:rPr>
-        <w:t>à một hàm trong CSS dùng để truy xuất giá trị của một thuộc tính trên phần tử HTML.</w:t>
+        <w:t>là một hàm trong CSS dùng để truy xuất giá trị của một thuộc tính trên phần tử HTML.</w:t>
       </w:r>
     </w:p>
     <w:p>
@@ -3081,25 +3055,7 @@
           <w:szCs w:val="28"/>
           <w:lang w:val="vi-VN"/>
         </w:rPr>
-        <w:t>&lt;p&gt;Đoạn văn giữa</w:t>
-      </w:r>
-      <w:r>
-        <w:rPr>
-          <w:rFonts w:ascii="Arial" w:hAnsi="Arial" w:cs="Arial"/>
-          <w:sz w:val="28"/>
-          <w:szCs w:val="28"/>
-          <w:lang w:val="vi-VN"/>
-        </w:rPr>
-        <w:t xml:space="preserve"> 2</w:t>
-      </w:r>
-      <w:r>
-        <w:rPr>
-          <w:rFonts w:ascii="Arial" w:hAnsi="Arial" w:cs="Arial"/>
-          <w:sz w:val="28"/>
-          <w:szCs w:val="28"/>
-          <w:lang w:val="vi-VN"/>
-        </w:rPr>
-        <w:t>&lt;/p&gt;</w:t>
+        <w:t>&lt;p&gt;Đoạn văn giữa 2&lt;/p&gt;</w:t>
       </w:r>
     </w:p>
     <w:p>
@@ -3119,25 +3075,7 @@
           <w:szCs w:val="28"/>
           <w:lang w:val="vi-VN"/>
         </w:rPr>
-        <w:t xml:space="preserve">&lt;p&gt;Đoạn văn giữa </w:t>
-      </w:r>
-      <w:r>
-        <w:rPr>
-          <w:rFonts w:ascii="Arial" w:hAnsi="Arial" w:cs="Arial"/>
-          <w:sz w:val="28"/>
-          <w:szCs w:val="28"/>
-          <w:lang w:val="vi-VN"/>
-        </w:rPr>
-        <w:t>3</w:t>
-      </w:r>
-      <w:r>
-        <w:rPr>
-          <w:rFonts w:ascii="Arial" w:hAnsi="Arial" w:cs="Arial"/>
-          <w:sz w:val="28"/>
-          <w:szCs w:val="28"/>
-          <w:lang w:val="vi-VN"/>
-        </w:rPr>
-        <w:t>&lt;/p&gt;</w:t>
+        <w:t>&lt;p&gt;Đoạn văn giữa 3&lt;/p&gt;</w:t>
       </w:r>
     </w:p>
     <w:p>
@@ -3157,25 +3095,7 @@
           <w:szCs w:val="28"/>
           <w:lang w:val="vi-VN"/>
         </w:rPr>
-        <w:t xml:space="preserve">&lt;p&gt;Đoạn văn giữa </w:t>
-      </w:r>
-      <w:r>
-        <w:rPr>
-          <w:rFonts w:ascii="Arial" w:hAnsi="Arial" w:cs="Arial"/>
-          <w:sz w:val="28"/>
-          <w:szCs w:val="28"/>
-          <w:lang w:val="vi-VN"/>
-        </w:rPr>
-        <w:t>4</w:t>
-      </w:r>
-      <w:r>
-        <w:rPr>
-          <w:rFonts w:ascii="Arial" w:hAnsi="Arial" w:cs="Arial"/>
-          <w:sz w:val="28"/>
-          <w:szCs w:val="28"/>
-          <w:lang w:val="vi-VN"/>
-        </w:rPr>
-        <w:t>&lt;/p&gt;</w:t>
+        <w:t>&lt;p&gt;Đoạn văn giữa 4&lt;/p&gt;</w:t>
       </w:r>
     </w:p>
     <w:p>
@@ -3397,43 +3317,7 @@
           <w:szCs w:val="28"/>
           <w:lang w:val="vi-VN"/>
         </w:rPr>
-        <w:t>div p:</w:t>
-      </w:r>
-      <w:r>
-        <w:rPr>
-          <w:rFonts w:ascii="Arial" w:hAnsi="Arial" w:cs="Arial"/>
-          <w:sz w:val="28"/>
-          <w:szCs w:val="28"/>
-          <w:lang w:val="vi-VN"/>
-        </w:rPr>
-        <w:t>nth</w:t>
-      </w:r>
-      <w:r>
-        <w:rPr>
-          <w:rFonts w:ascii="Arial" w:hAnsi="Arial" w:cs="Arial"/>
-          <w:sz w:val="28"/>
-          <w:szCs w:val="28"/>
-          <w:lang w:val="vi-VN"/>
-        </w:rPr>
-        <w:t>-</w:t>
-      </w:r>
-      <w:r>
-        <w:rPr>
-          <w:rFonts w:ascii="Arial" w:hAnsi="Arial" w:cs="Arial"/>
-          <w:sz w:val="28"/>
-          <w:szCs w:val="28"/>
-          <w:lang w:val="vi-VN"/>
-        </w:rPr>
-        <w:t>child(2)</w:t>
-      </w:r>
-      <w:r>
-        <w:rPr>
-          <w:rFonts w:ascii="Arial" w:hAnsi="Arial" w:cs="Arial"/>
-          <w:sz w:val="28"/>
-          <w:szCs w:val="28"/>
-          <w:lang w:val="vi-VN"/>
-        </w:rPr>
-        <w:t xml:space="preserve"> {</w:t>
+        <w:t>div p:nth-child(2) {</w:t>
       </w:r>
     </w:p>
     <w:p>
@@ -3509,34 +3393,7 @@
           <w:szCs w:val="28"/>
           <w:lang w:val="vi-VN"/>
         </w:rPr>
-        <w:t>:nth-child(</w:t>
-      </w:r>
-      <w:r>
-        <w:rPr>
-          <w:rFonts w:ascii="Arial" w:hAnsi="Arial" w:cs="Arial"/>
-          <w:sz w:val="28"/>
-          <w:szCs w:val="28"/>
-          <w:lang w:val="vi-VN"/>
-        </w:rPr>
-        <w:t>even</w:t>
-      </w:r>
-      <w:r>
-        <w:rPr>
-          <w:rFonts w:ascii="Arial" w:hAnsi="Arial" w:cs="Arial"/>
-          <w:sz w:val="28"/>
-          <w:szCs w:val="28"/>
-          <w:lang w:val="vi-VN"/>
-        </w:rPr>
-        <w:t>)</w:t>
-      </w:r>
-      <w:r>
-        <w:rPr>
-          <w:rFonts w:ascii="Arial" w:hAnsi="Arial" w:cs="Arial"/>
-          <w:sz w:val="28"/>
-          <w:szCs w:val="28"/>
-          <w:lang w:val="vi-VN"/>
-        </w:rPr>
-        <w:t xml:space="preserve"> chọn các phần tử chẵn 2,4,6,8,...</w:t>
+        <w:t>:nth-child(even) chọn các phần tử chẵn 2,4,6,8,...</w:t>
       </w:r>
     </w:p>
     <w:p>
@@ -4020,6 +3877,7 @@
           <w:rFonts w:ascii="Arial" w:hAnsi="Arial" w:cs="Arial"/>
           <w:sz w:val="28"/>
           <w:szCs w:val="28"/>
+          <w:u w:val="single"/>
           <w:lang w:val="vi-VN"/>
         </w:rPr>
       </w:pPr>
@@ -4057,6 +3915,352 @@
           <w:lang w:val="vi-VN"/>
         </w:rPr>
         <w:t>click chuột và kéo trong lúc đó không buôn click ra</w:t>
+      </w:r>
+    </w:p>
+    <w:p>
+      <w:pPr>
+        <w:rPr>
+          <w:rFonts w:ascii="Arial" w:hAnsi="Arial" w:cs="Arial"/>
+          <w:sz w:val="28"/>
+          <w:szCs w:val="28"/>
+          <w:u w:val="single"/>
+          <w:lang w:val="vi-VN"/>
+        </w:rPr>
+      </w:pPr>
+    </w:p>
+    <w:p>
+      <w:pPr>
+        <w:rPr>
+          <w:rFonts w:ascii="Arial" w:hAnsi="Arial" w:cs="Arial"/>
+          <w:b/>
+          <w:bCs/>
+          <w:sz w:val="28"/>
+          <w:szCs w:val="28"/>
+          <w:u w:val="single"/>
+          <w:lang w:val="vi-VN"/>
+        </w:rPr>
+      </w:pPr>
+      <w:r>
+        <w:rPr>
+          <w:rFonts w:ascii="Arial" w:hAnsi="Arial" w:cs="Arial"/>
+          <w:b/>
+          <w:bCs/>
+          <w:sz w:val="28"/>
+          <w:szCs w:val="28"/>
+          <w:u w:val="single"/>
+          <w:lang w:val="vi-VN"/>
+        </w:rPr>
+        <w:t>Background-image</w:t>
+      </w:r>
+    </w:p>
+    <w:p>
+      <w:pPr>
+        <w:rPr>
+          <w:rFonts w:ascii="Arial" w:hAnsi="Arial" w:cs="Arial"/>
+          <w:sz w:val="28"/>
+          <w:szCs w:val="28"/>
+          <w:lang w:val="vi-VN"/>
+        </w:rPr>
+      </w:pPr>
+      <w:r>
+        <w:rPr>
+          <w:rFonts w:ascii="Arial" w:hAnsi="Arial" w:cs="Arial"/>
+          <w:sz w:val="28"/>
+          <w:szCs w:val="28"/>
+        </w:rPr>
+        <w:t>là một thuộc tính cho phép bạn đặt hình ảnh làm nền cho một phần tử.</w:t>
+      </w:r>
+    </w:p>
+    <w:p>
+      <w:pPr>
+        <w:rPr>
+          <w:rFonts w:ascii="Arial" w:hAnsi="Arial" w:cs="Arial"/>
+          <w:sz w:val="28"/>
+          <w:szCs w:val="28"/>
+        </w:rPr>
+      </w:pPr>
+      <w:r>
+        <w:rPr>
+          <w:rFonts w:ascii="Arial" w:hAnsi="Arial" w:cs="Arial"/>
+          <w:sz w:val="28"/>
+          <w:szCs w:val="28"/>
+        </w:rPr>
+        <w:t>background-repeat: Quyết định xem hình nền có lặp lại hay không. Giá trị có thể là repeat, no-repeat, repeat-x, repeat-y.</w:t>
+      </w:r>
+    </w:p>
+    <w:p>
+      <w:pPr>
+        <w:rPr>
+          <w:rFonts w:ascii="Arial" w:hAnsi="Arial" w:cs="Arial"/>
+          <w:sz w:val="28"/>
+          <w:szCs w:val="28"/>
+        </w:rPr>
+      </w:pPr>
+      <w:r>
+        <w:rPr>
+          <w:rFonts w:ascii="Arial" w:hAnsi="Arial" w:cs="Arial"/>
+          <w:sz w:val="28"/>
+          <w:szCs w:val="28"/>
+        </w:rPr>
+        <w:t>background-size: Quy định kích thước của hình nền. Giá trị có thể là cover, contain, hoặc kích thước cụ thể như 100px 200px.</w:t>
+      </w:r>
+    </w:p>
+    <w:p>
+      <w:pPr>
+        <w:rPr>
+          <w:rFonts w:ascii="Arial" w:hAnsi="Arial" w:cs="Arial"/>
+          <w:sz w:val="28"/>
+          <w:szCs w:val="28"/>
+        </w:rPr>
+      </w:pPr>
+      <w:r>
+        <w:rPr>
+          <w:rFonts w:ascii="Arial" w:hAnsi="Arial" w:cs="Arial"/>
+          <w:sz w:val="28"/>
+          <w:szCs w:val="28"/>
+        </w:rPr>
+        <w:t>background-position: Quy định vị trí của hình nền. Giá trị có thể là left, right, center, top, bottom, hoặc các giá trị cụ thể như 10px 20px.</w:t>
+      </w:r>
+    </w:p>
+    <w:p>
+      <w:pPr>
+        <w:rPr>
+          <w:rFonts w:ascii="Arial" w:hAnsi="Arial" w:cs="Arial"/>
+          <w:sz w:val="28"/>
+          <w:szCs w:val="28"/>
+          <w:lang w:val="vi-VN"/>
+        </w:rPr>
+      </w:pPr>
+      <w:r>
+        <w:rPr>
+          <w:rFonts w:ascii="Arial" w:hAnsi="Arial" w:cs="Arial"/>
+          <w:sz w:val="28"/>
+          <w:szCs w:val="28"/>
+        </w:rPr>
+        <w:lastRenderedPageBreak/>
+        <w:t>background-attachment: Quyết định xem hình nền có cuộn theo phần tử hay không. Giá trị có thể là scroll, fixed, hoặc local.</w:t>
+      </w:r>
+    </w:p>
+    <w:p>
+      <w:pPr>
+        <w:rPr>
+          <w:rFonts w:ascii="Arial" w:hAnsi="Arial" w:cs="Arial"/>
+          <w:sz w:val="28"/>
+          <w:szCs w:val="28"/>
+          <w:lang w:val="vi-VN"/>
+        </w:rPr>
+      </w:pPr>
+      <w:r>
+        <w:rPr>
+          <w:rFonts w:ascii="Arial" w:hAnsi="Arial" w:cs="Arial"/>
+          <w:sz w:val="28"/>
+          <w:szCs w:val="28"/>
+          <w:lang w:val="vi-VN"/>
+        </w:rPr>
+        <w:t>Cú pháp:</w:t>
+      </w:r>
+    </w:p>
+    <w:p>
+      <w:pPr>
+        <w:rPr>
+          <w:rFonts w:ascii="Arial" w:hAnsi="Arial" w:cs="Arial"/>
+          <w:sz w:val="28"/>
+          <w:szCs w:val="28"/>
+          <w:lang w:val="vi-VN"/>
+        </w:rPr>
+      </w:pPr>
+      <w:r>
+        <w:rPr>
+          <w:rFonts w:ascii="Arial" w:hAnsi="Arial" w:cs="Arial"/>
+          <w:sz w:val="28"/>
+          <w:szCs w:val="28"/>
+        </w:rPr>
+        <w:t>background-image: url('background.jpg');</w:t>
+      </w:r>
+    </w:p>
+    <w:p>
+      <w:pPr>
+        <w:rPr>
+          <w:rFonts w:ascii="Arial" w:hAnsi="Arial" w:cs="Arial"/>
+          <w:sz w:val="28"/>
+          <w:szCs w:val="28"/>
+          <w:lang w:val="vi-VN"/>
+        </w:rPr>
+      </w:pPr>
+      <w:r>
+        <w:rPr>
+          <w:rFonts w:ascii="Arial" w:hAnsi="Arial" w:cs="Arial"/>
+          <w:sz w:val="28"/>
+          <w:szCs w:val="28"/>
+        </w:rPr>
+        <w:t>background-image:</w:t>
+      </w:r>
+      <w:r>
+        <w:rPr>
+          <w:rFonts w:ascii="Arial" w:hAnsi="Arial" w:cs="Arial"/>
+          <w:sz w:val="28"/>
+          <w:szCs w:val="28"/>
+        </w:rPr>
+        <w:t xml:space="preserve"> </w:t>
+      </w:r>
+      <w:r>
+        <w:rPr>
+          <w:rFonts w:ascii="Arial" w:hAnsi="Arial" w:cs="Arial"/>
+          <w:sz w:val="28"/>
+          <w:szCs w:val="28"/>
+        </w:rPr>
+        <w:t xml:space="preserve">url('background.jpg') </w:t>
+      </w:r>
+      <w:r>
+        <w:rPr>
+          <w:rFonts w:ascii="Arial" w:hAnsi="Arial" w:cs="Arial"/>
+          <w:sz w:val="28"/>
+          <w:szCs w:val="28"/>
+          <w:lang w:val="vi-VN"/>
+        </w:rPr>
+        <w:t xml:space="preserve">, </w:t>
+      </w:r>
+      <w:r>
+        <w:rPr>
+          <w:rFonts w:ascii="Arial" w:hAnsi="Arial" w:cs="Arial"/>
+          <w:sz w:val="28"/>
+          <w:szCs w:val="28"/>
+        </w:rPr>
+        <w:t>url('background.jpg');</w:t>
+      </w:r>
+    </w:p>
+    <w:p>
+      <w:pPr>
+        <w:rPr>
+          <w:rFonts w:ascii="Arial" w:hAnsi="Arial" w:cs="Arial"/>
+          <w:sz w:val="28"/>
+          <w:szCs w:val="28"/>
+          <w:lang w:val="vi-VN"/>
+        </w:rPr>
+      </w:pPr>
+    </w:p>
+    <w:p>
+      <w:pPr>
+        <w:rPr>
+          <w:rFonts w:ascii="Arial" w:hAnsi="Arial" w:cs="Arial"/>
+          <w:sz w:val="28"/>
+          <w:szCs w:val="28"/>
+        </w:rPr>
+      </w:pPr>
+      <w:r>
+        <w:rPr>
+          <w:rFonts w:ascii="Arial" w:hAnsi="Arial" w:cs="Arial"/>
+          <w:sz w:val="28"/>
+          <w:szCs w:val="28"/>
+        </w:rPr>
+        <w:t>Cú pháp rút gọn (shorthand) cho thuộc tính background</w:t>
+      </w:r>
+    </w:p>
+    <w:p>
+      <w:pPr>
+        <w:rPr>
+          <w:rFonts w:ascii="Arial" w:hAnsi="Arial" w:cs="Arial"/>
+          <w:sz w:val="28"/>
+          <w:szCs w:val="28"/>
+          <w:lang w:val="vi-VN"/>
+        </w:rPr>
+      </w:pPr>
+      <w:r>
+        <w:rPr>
+          <w:rFonts w:ascii="Arial" w:hAnsi="Arial" w:cs="Arial"/>
+          <w:sz w:val="28"/>
+          <w:szCs w:val="28"/>
+          <w:lang w:val="vi-VN"/>
+        </w:rPr>
+        <w:t>selector {</w:t>
+      </w:r>
+    </w:p>
+    <w:p>
+      <w:pPr>
+        <w:rPr>
+          <w:rFonts w:ascii="Arial" w:hAnsi="Arial" w:cs="Arial"/>
+          <w:sz w:val="28"/>
+          <w:szCs w:val="28"/>
+          <w:lang w:val="vi-VN"/>
+        </w:rPr>
+      </w:pPr>
+      <w:r>
+        <w:rPr>
+          <w:rFonts w:ascii="Arial" w:hAnsi="Arial" w:cs="Arial"/>
+          <w:sz w:val="28"/>
+          <w:szCs w:val="28"/>
+          <w:lang w:val="vi-VN"/>
+        </w:rPr>
+        <w:t>background: [background-color] [background-image] [background-repeat] [background-attachment] [background-position] / [background-size];</w:t>
+      </w:r>
+    </w:p>
+    <w:p>
+      <w:pPr>
+        <w:rPr>
+          <w:rFonts w:ascii="Arial" w:hAnsi="Arial" w:cs="Arial"/>
+          <w:sz w:val="28"/>
+          <w:szCs w:val="28"/>
+        </w:rPr>
+      </w:pPr>
+      <w:r>
+        <w:rPr>
+          <w:rFonts w:ascii="Arial" w:hAnsi="Arial" w:cs="Arial"/>
+          <w:sz w:val="28"/>
+          <w:szCs w:val="28"/>
+          <w:lang w:val="vi-VN"/>
+        </w:rPr>
+        <w:t>}</w:t>
+      </w:r>
+    </w:p>
+    <w:p>
+      <w:pPr>
+        <w:rPr>
+          <w:rFonts w:ascii="Arial" w:hAnsi="Arial" w:cs="Arial"/>
+          <w:sz w:val="28"/>
+          <w:szCs w:val="28"/>
+        </w:rPr>
+      </w:pPr>
+      <w:r>
+        <w:rPr>
+          <w:rFonts w:ascii="Arial" w:hAnsi="Arial" w:cs="Arial"/>
+          <w:sz w:val="28"/>
+          <w:szCs w:val="28"/>
+        </w:rPr>
+        <w:t>div {</w:t>
+      </w:r>
+    </w:p>
+    <w:p>
+      <w:pPr>
+        <w:rPr>
+          <w:rFonts w:ascii="Arial" w:hAnsi="Arial" w:cs="Arial"/>
+          <w:sz w:val="28"/>
+          <w:szCs w:val="28"/>
+        </w:rPr>
+      </w:pPr>
+      <w:r>
+        <w:rPr>
+          <w:rFonts w:ascii="Arial" w:hAnsi="Arial" w:cs="Arial"/>
+          <w:sz w:val="28"/>
+          <w:szCs w:val="28"/>
+        </w:rPr>
+        <w:t xml:space="preserve">  background: #ff0000 url('image.jpg') no-repeat fixed center / cover;</w:t>
+      </w:r>
+    </w:p>
+    <w:p>
+      <w:pPr>
+        <w:rPr>
+          <w:rFonts w:ascii="Arial" w:hAnsi="Arial" w:cs="Arial"/>
+          <w:sz w:val="28"/>
+          <w:szCs w:val="28"/>
+        </w:rPr>
+      </w:pPr>
+      <w:r>
+        <w:rPr>
+          <w:rFonts w:ascii="Arial" w:hAnsi="Arial" w:cs="Arial"/>
+          <w:sz w:val="28"/>
+          <w:szCs w:val="28"/>
+        </w:rPr>
+        <w:t>}</w:t>
       </w:r>
     </w:p>
     <w:p>

</xml_diff>